<commit_message>
update contribution table name
</commit_message>
<xml_diff>
--- a/Contribution Table.docx
+++ b/Contribution Table.docx
@@ -30,25 +30,7 @@
           <w:sz w:val="28"/>
           <w:szCs w:val="28"/>
         </w:rPr>
-        <w:t xml:space="preserve"> </w:t>
-      </w:r>
-      <w:r>
-        <w:rPr>
-          <w:b/>
-          <w:bCs/>
-          <w:sz w:val="28"/>
-          <w:szCs w:val="28"/>
-        </w:rPr>
-        <w:t>Everyday Securit</w:t>
-      </w:r>
-      <w:r>
-        <w:rPr>
-          <w:b/>
-          <w:bCs/>
-          <w:sz w:val="28"/>
-          <w:szCs w:val="28"/>
-        </w:rPr>
-        <w:t>y:</w:t>
+        <w:t xml:space="preserve"> Everyday Security:</w:t>
       </w:r>
       <w:r>
         <w:rPr>
@@ -356,7 +338,20 @@
               <w:rPr>
                 <w:lang w:val="en-US"/>
               </w:rPr>
-              <w:t>Cheng Cheuk Wing</w:t>
+              <w:t>C</w:t>
+            </w:r>
+            <w:r>
+              <w:rPr>
+                <w:rFonts w:hint="eastAsia"/>
+                <w:lang w:val="en-US"/>
+              </w:rPr>
+              <w:t>HENG</w:t>
+            </w:r>
+            <w:r>
+              <w:rPr>
+                <w:lang w:val="en-US"/>
+              </w:rPr>
+              <w:t xml:space="preserve"> Cheuk Wing</w:t>
             </w:r>
           </w:p>
         </w:tc>
@@ -415,7 +410,20 @@
               <w:rPr>
                 <w:lang w:val="en-US"/>
               </w:rPr>
-              <w:t>Ling Yan Kit</w:t>
+              <w:t>L</w:t>
+            </w:r>
+            <w:r>
+              <w:rPr>
+                <w:rFonts w:hint="eastAsia"/>
+                <w:lang w:val="en-US"/>
+              </w:rPr>
+              <w:t>ING</w:t>
+            </w:r>
+            <w:r>
+              <w:rPr>
+                <w:lang w:val="en-US"/>
+              </w:rPr>
+              <w:t xml:space="preserve"> Yan Kit</w:t>
             </w:r>
           </w:p>
         </w:tc>
@@ -1149,6 +1157,7 @@
   <w:style w:type="character" w:default="1" w:styleId="a0">
     <w:name w:val="Default Paragraph Font"/>
     <w:uiPriority w:val="1"/>
+    <w:semiHidden/>
     <w:unhideWhenUsed/>
   </w:style>
   <w:style w:type="table" w:default="1" w:styleId="a1">

</xml_diff>